<commit_message>
Added logging and maybe some other stuff.
</commit_message>
<xml_diff>
--- a/reports/combined_report.docx
+++ b/reports/combined_report.docx
@@ -323,7 +323,13 @@
         <w:pStyle w:val="FirstParagraph"/>
       </w:pPr>
       <w:r>
-        <w:t xml:space="preserve">Results from the following penetration tools were detected and processed by the Automated Report Writer (ARW):</w:t>
+        <w:t xml:space="preserve">The following penetration testing tools were detected and processed by the ARW tool.</w:t>
+      </w:r>
+      <w:r>
+        <w:t xml:space="preserve"> </w:t>
+      </w:r>
+      <w:r>
+        <w:t xml:space="preserve">Their results were used by the ARW to generate, where needed, an approximate risk rating, CVSS score, and recommendations:</w:t>
       </w:r>
     </w:p>
     <w:p>
@@ -332,6 +338,15 @@
         <w:numPr>
           <w:ilvl w:val="0"/>
           <w:numId w:val="1003"/>
+        </w:numPr>
+      </w:pPr>
+    </w:p>
+    <w:p>
+      <w:pPr>
+        <w:pStyle w:val="Compact"/>
+        <w:numPr>
+          <w:ilvl w:val="1"/>
+          <w:numId w:val="1004"/>
         </w:numPr>
       </w:pPr>
       <w:r>
@@ -1434,6 +1449,9 @@
     <w:abstractNumId w:val="991"/>
   </w:num>
   <w:num w:numId="1003">
+    <w:abstractNumId w:val="991"/>
+  </w:num>
+  <w:num w:numId="1004">
     <w:abstractNumId w:val="991"/>
   </w:num>
 </w:numbering>

</xml_diff>